<commit_message>
Ajustes en SuscripcionPage.jsx, nuevos estados: Suspencion y Retiro
</commit_message>
<xml_diff>
--- a/Notas paraFacturas.docx
+++ b/Notas paraFacturas.docx
@@ -146,19 +146,7 @@
         <w:rPr>
           <w:lang w:val="es-ES"/>
         </w:rPr>
-        <w:t>1</w:t>
-      </w:r>
-      <w:r>
-        <w:rPr>
-          <w:lang w:val="es-ES"/>
-        </w:rPr>
-        <w:t>3</w:t>
-      </w:r>
-      <w:r>
-        <w:rPr>
-          <w:lang w:val="es-ES"/>
-        </w:rPr>
-        <w:t>/11/2025</w:t>
+        <w:t>15/11/2025</w:t>
       </w:r>
     </w:p>
     <w:p>
@@ -176,7 +164,69 @@
         <w:rPr>
           <w:lang w:val="es-ES"/>
         </w:rPr>
-        <w:t>Traslado programado</w:t>
+        <w:t>Actualizar formulario editar suscrición,</w:t>
+      </w:r>
+    </w:p>
+    <w:p>
+      <w:pPr>
+        <w:pStyle w:val="Prrafodelista"/>
+        <w:numPr>
+          <w:ilvl w:val="1"/>
+          <w:numId w:val="3"/>
+        </w:numPr>
+        <w:rPr>
+          <w:lang w:val="es-ES"/>
+        </w:rPr>
+      </w:pPr>
+      <w:r>
+        <w:rPr>
+          <w:lang w:val="es-ES"/>
+        </w:rPr>
+        <w:t>Que carguen los diferentes estados: Activo, Inactivo, Suspensión, Retiro</w:t>
+      </w:r>
+      <w:r>
+        <w:rPr>
+          <w:lang w:val="es-ES"/>
+        </w:rPr>
+        <w:t xml:space="preserve"> </w:t>
+      </w:r>
+      <w:r>
+        <w:rPr>
+          <w:color w:val="00B050"/>
+          <w:lang w:val="es-ES"/>
+        </w:rPr>
+        <w:sym w:font="Wingdings 2" w:char="F050"/>
+      </w:r>
+    </w:p>
+    <w:p>
+      <w:pPr>
+        <w:pStyle w:val="Prrafodelista"/>
+        <w:numPr>
+          <w:ilvl w:val="1"/>
+          <w:numId w:val="3"/>
+        </w:numPr>
+        <w:rPr>
+          <w:lang w:val="es-ES"/>
+        </w:rPr>
+      </w:pPr>
+      <w:r>
+        <w:rPr>
+          <w:lang w:val="es-ES"/>
+        </w:rPr>
+        <w:t>Que guarde y actualice correctamente</w:t>
+      </w:r>
+      <w:r>
+        <w:rPr>
+          <w:lang w:val="es-ES"/>
+        </w:rPr>
+        <w:t xml:space="preserve"> </w:t>
+      </w:r>
+      <w:r>
+        <w:rPr>
+          <w:color w:val="00B050"/>
+          <w:lang w:val="es-ES"/>
+        </w:rPr>
+        <w:sym w:font="Wingdings 2" w:char="F050"/>
       </w:r>
     </w:p>
     <w:p>
@@ -186,6 +236,100 @@
           <w:ilvl w:val="0"/>
           <w:numId w:val="3"/>
         </w:numPr>
+        <w:rPr>
+          <w:lang w:val="es-ES"/>
+        </w:rPr>
+      </w:pPr>
+      <w:r>
+        <w:rPr>
+          <w:lang w:val="es-ES"/>
+        </w:rPr>
+        <w:t>Cambiar estado Suspendida a Suspensión</w:t>
+      </w:r>
+    </w:p>
+    <w:p>
+      <w:pPr>
+        <w:pStyle w:val="Prrafodelista"/>
+        <w:numPr>
+          <w:ilvl w:val="0"/>
+          <w:numId w:val="3"/>
+        </w:numPr>
+        <w:rPr>
+          <w:lang w:val="es-ES"/>
+        </w:rPr>
+      </w:pPr>
+      <w:r>
+        <w:rPr>
+          <w:lang w:val="es-ES"/>
+        </w:rPr>
+        <w:t>Cambiar estado Retirado a Retiro</w:t>
+      </w:r>
+    </w:p>
+    <w:p>
+      <w:pPr>
+        <w:pStyle w:val="Prrafodelista"/>
+        <w:rPr>
+          <w:lang w:val="es-ES"/>
+        </w:rPr>
+      </w:pPr>
+    </w:p>
+    <w:p>
+      <w:pPr>
+        <w:rPr>
+          <w:lang w:val="es-ES"/>
+        </w:rPr>
+      </w:pPr>
+      <w:r>
+        <w:rPr>
+          <w:lang w:val="es-ES"/>
+        </w:rPr>
+        <w:t>1</w:t>
+      </w:r>
+      <w:r>
+        <w:rPr>
+          <w:lang w:val="es-ES"/>
+        </w:rPr>
+        <w:t>3</w:t>
+      </w:r>
+      <w:r>
+        <w:rPr>
+          <w:lang w:val="es-ES"/>
+        </w:rPr>
+        <w:t>/11/2025</w:t>
+      </w:r>
+    </w:p>
+    <w:p>
+      <w:pPr>
+        <w:pStyle w:val="Prrafodelista"/>
+        <w:numPr>
+          <w:ilvl w:val="0"/>
+          <w:numId w:val="3"/>
+        </w:numPr>
+        <w:rPr>
+          <w:lang w:val="es-ES"/>
+        </w:rPr>
+      </w:pPr>
+      <w:r>
+        <w:rPr>
+          <w:lang w:val="es-ES"/>
+        </w:rPr>
+        <w:t>Traslado programado</w:t>
+      </w:r>
+    </w:p>
+    <w:p>
+      <w:pPr>
+        <w:pStyle w:val="Prrafodelista"/>
+        <w:numPr>
+          <w:ilvl w:val="0"/>
+          <w:numId w:val="3"/>
+        </w:numPr>
+        <w:rPr>
+          <w:lang w:val="es-ES"/>
+        </w:rPr>
+      </w:pPr>
+    </w:p>
+    <w:p>
+      <w:pPr>
         <w:rPr>
           <w:lang w:val="es-ES"/>
         </w:rPr>

</xml_diff>

<commit_message>
ajuste pagos y editar suscripcion
</commit_message>
<xml_diff>
--- a/Notas paraFacturas.docx
+++ b/Notas paraFacturas.docx
@@ -146,7 +146,13 @@
         <w:rPr>
           <w:lang w:val="es-ES"/>
         </w:rPr>
-        <w:t>15/11/2025</w:t>
+        <w:t>16</w:t>
+      </w:r>
+      <w:r>
+        <w:rPr>
+          <w:lang w:val="es-ES"/>
+        </w:rPr>
+        <w:t>/11/2025</w:t>
       </w:r>
     </w:p>
     <w:p>
@@ -164,6 +170,51 @@
         <w:rPr>
           <w:lang w:val="es-ES"/>
         </w:rPr>
+        <w:t>Cambiar estado Retirado a Retiro</w:t>
+      </w:r>
+    </w:p>
+    <w:p>
+      <w:pPr>
+        <w:rPr>
+          <w:lang w:val="es-ES"/>
+        </w:rPr>
+      </w:pPr>
+    </w:p>
+    <w:p>
+      <w:pPr>
+        <w:rPr>
+          <w:lang w:val="es-ES"/>
+        </w:rPr>
+      </w:pPr>
+    </w:p>
+    <w:p>
+      <w:pPr>
+        <w:rPr>
+          <w:lang w:val="es-ES"/>
+        </w:rPr>
+      </w:pPr>
+      <w:r>
+        <w:rPr>
+          <w:lang w:val="es-ES"/>
+        </w:rPr>
+        <w:t>15/11/2025</w:t>
+      </w:r>
+    </w:p>
+    <w:p>
+      <w:pPr>
+        <w:pStyle w:val="Prrafodelista"/>
+        <w:numPr>
+          <w:ilvl w:val="0"/>
+          <w:numId w:val="3"/>
+        </w:numPr>
+        <w:rPr>
+          <w:lang w:val="es-ES"/>
+        </w:rPr>
+      </w:pPr>
+      <w:r>
+        <w:rPr>
+          <w:lang w:val="es-ES"/>
+        </w:rPr>
         <w:t>Actualizar formulario editar suscrición,</w:t>
       </w:r>
     </w:p>
@@ -236,6 +287,7 @@
           <w:ilvl w:val="0"/>
           <w:numId w:val="3"/>
         </w:numPr>
+        <w:ind w:left="1440" w:hanging="360"/>
         <w:rPr>
           <w:lang w:val="es-ES"/>
         </w:rPr>
@@ -245,6 +297,19 @@
           <w:lang w:val="es-ES"/>
         </w:rPr>
         <w:t>Cambiar estado Suspendida a Suspensión</w:t>
+      </w:r>
+      <w:r>
+        <w:rPr>
+          <w:lang w:val="es-ES"/>
+        </w:rPr>
+        <w:t xml:space="preserve"> </w:t>
+      </w:r>
+      <w:r>
+        <w:rPr>
+          <w:color w:val="00B050"/>
+          <w:lang w:val="es-ES"/>
+        </w:rPr>
+        <w:sym w:font="Wingdings 2" w:char="F050"/>
       </w:r>
     </w:p>
     <w:p>
@@ -262,7 +327,51 @@
         <w:rPr>
           <w:lang w:val="es-ES"/>
         </w:rPr>
-        <w:t>Cambiar estado Retirado a Retiro</w:t>
+        <w:t>En pago, enlace para ir a suscripción</w:t>
+      </w:r>
+      <w:r>
+        <w:rPr>
+          <w:lang w:val="es-ES"/>
+        </w:rPr>
+        <w:t xml:space="preserve"> </w:t>
+      </w:r>
+      <w:r>
+        <w:rPr>
+          <w:color w:val="00B050"/>
+          <w:lang w:val="es-ES"/>
+        </w:rPr>
+        <w:sym w:font="Wingdings 2" w:char="F050"/>
+      </w:r>
+    </w:p>
+    <w:p>
+      <w:pPr>
+        <w:pStyle w:val="Prrafodelista"/>
+        <w:numPr>
+          <w:ilvl w:val="0"/>
+          <w:numId w:val="3"/>
+        </w:numPr>
+        <w:rPr>
+          <w:lang w:val="es-ES"/>
+        </w:rPr>
+      </w:pPr>
+      <w:r>
+        <w:rPr>
+          <w:lang w:val="es-ES"/>
+        </w:rPr>
+        <w:t>Ajuste en Pagos.idPago</w:t>
+      </w:r>
+      <w:r>
+        <w:rPr>
+          <w:lang w:val="es-ES"/>
+        </w:rPr>
+        <w:t xml:space="preserve"> </w:t>
+      </w:r>
+      <w:r>
+        <w:rPr>
+          <w:color w:val="00B050"/>
+          <w:lang w:val="es-ES"/>
+        </w:rPr>
+        <w:sym w:font="Wingdings 2" w:char="F050"/>
       </w:r>
     </w:p>
     <w:p>

</xml_diff>